<commit_message>
atualiza index e adiciona style.css e script.js
</commit_message>
<xml_diff>
--- a/CURSO GIT E GITHUB 2021.docx
+++ b/CURSO GIT E GITHUB 2021.docx
@@ -76,6 +76,1463 @@
       <w:proofErr w:type="spellEnd"/>
       <w:r>
         <w:t xml:space="preserve"> status</w:t>
+      </w:r>
+    </w:p>
+    <w:p>
+      <w:r>
+        <w:t xml:space="preserve">AGORA ADICIONO ELES: </w:t>
+      </w:r>
+      <w:proofErr w:type="spellStart"/>
+      <w:r>
+        <w:t>git</w:t>
+      </w:r>
+      <w:proofErr w:type="spellEnd"/>
+      <w:r>
+        <w:t xml:space="preserve"> </w:t>
+      </w:r>
+      <w:proofErr w:type="spellStart"/>
+      <w:proofErr w:type="gramStart"/>
+      <w:r>
+        <w:t>add</w:t>
+      </w:r>
+      <w:proofErr w:type="spellEnd"/>
+      <w:r>
+        <w:t xml:space="preserve"> .</w:t>
+      </w:r>
+      <w:proofErr w:type="gramEnd"/>
+    </w:p>
+    <w:p>
+      <w:r>
+        <w:t xml:space="preserve">VEMOS O STATUS </w:t>
+      </w:r>
+      <w:proofErr w:type="spellStart"/>
+      <w:r>
+        <w:t>git</w:t>
+      </w:r>
+      <w:proofErr w:type="spellEnd"/>
+      <w:r>
+        <w:t xml:space="preserve"> status</w:t>
+      </w:r>
+    </w:p>
+    <w:p>
+      <w:r>
+        <w:t xml:space="preserve">AGORA CRIAMOS A 1ª VERSÃO DO PROJETO: </w:t>
+      </w:r>
+      <w:proofErr w:type="spellStart"/>
+      <w:r>
+        <w:t>git</w:t>
+      </w:r>
+      <w:proofErr w:type="spellEnd"/>
+      <w:r>
+        <w:t xml:space="preserve"> </w:t>
+      </w:r>
+      <w:proofErr w:type="spellStart"/>
+      <w:r>
+        <w:t>commit</w:t>
+      </w:r>
+      <w:proofErr w:type="spellEnd"/>
+      <w:r>
+        <w:t xml:space="preserve"> </w:t>
+      </w:r>
+      <w:r>
+        <w:t>-m</w:t>
+      </w:r>
+      <w:r>
+        <w:t xml:space="preserve"> “</w:t>
+      </w:r>
+      <w:proofErr w:type="spellStart"/>
+      <w:r>
+        <w:t>commit</w:t>
+      </w:r>
+      <w:proofErr w:type="spellEnd"/>
+      <w:r>
+        <w:t xml:space="preserve"> inicial”</w:t>
+      </w:r>
+    </w:p>
+    <w:p>
+      <w:r>
+        <w:t>AGORA VAMOS NO GITHUM E CRIAMOS O REPOSITORIO NOVO</w:t>
+      </w:r>
+    </w:p>
+    <w:p>
+      <w:r>
+        <w:t>MARCAMOS ELE COMO PÚBLICO</w:t>
+      </w:r>
+    </w:p>
+    <w:p>
+      <w:r>
+        <w:t>MARCAMOS ADD README</w:t>
+      </w:r>
+    </w:p>
+    <w:p>
+      <w:r>
+        <w:t>CREATE REPOSITORY</w:t>
+      </w:r>
+    </w:p>
+    <w:p>
+      <w:r>
+        <w:t xml:space="preserve">COPIAMOS O LINK DO PROHETO DA URL MESMO: </w:t>
+      </w:r>
+      <w:hyperlink r:id="rId4" w:history="1">
+        <w:r>
+          <w:rPr>
+            <w:rStyle w:val="Hyperlink"/>
+          </w:rPr>
+          <w:t>https://github.com/Ualzem/GitHub2021</w:t>
+        </w:r>
+      </w:hyperlink>
+    </w:p>
+    <w:p>
+      <w:r>
+        <w:t>VOLTAMOS LÁ NO VS CODE</w:t>
+      </w:r>
+    </w:p>
+    <w:p>
+      <w:r>
+        <w:t xml:space="preserve">COMANDO: </w:t>
+      </w:r>
+      <w:proofErr w:type="spellStart"/>
+      <w:r>
+        <w:t>git</w:t>
+      </w:r>
+      <w:proofErr w:type="spellEnd"/>
+      <w:r>
+        <w:t xml:space="preserve"> </w:t>
+      </w:r>
+      <w:proofErr w:type="spellStart"/>
+      <w:r>
+        <w:t>push</w:t>
+      </w:r>
+      <w:proofErr w:type="spellEnd"/>
+    </w:p>
+    <w:p>
+      <w:r>
+        <w:t>VAI DAR 1 ERRO DE:</w:t>
+      </w:r>
+    </w:p>
+    <w:p>
+      <w:pPr>
+        <w:rPr>
+          <w:b/>
+          <w:bCs/>
+        </w:rPr>
+      </w:pPr>
+      <w:r>
+        <w:rPr>
+          <w:b/>
+          <w:bCs/>
+        </w:rPr>
+        <w:t xml:space="preserve">fatal: No </w:t>
+      </w:r>
+      <w:proofErr w:type="spellStart"/>
+      <w:r>
+        <w:rPr>
+          <w:b/>
+          <w:bCs/>
+        </w:rPr>
+        <w:t>configured</w:t>
+      </w:r>
+      <w:proofErr w:type="spellEnd"/>
+      <w:r>
+        <w:rPr>
+          <w:b/>
+          <w:bCs/>
+        </w:rPr>
+        <w:t xml:space="preserve"> </w:t>
+      </w:r>
+      <w:proofErr w:type="spellStart"/>
+      <w:r>
+        <w:rPr>
+          <w:b/>
+          <w:bCs/>
+        </w:rPr>
+        <w:t>push</w:t>
+      </w:r>
+      <w:proofErr w:type="spellEnd"/>
+      <w:r>
+        <w:rPr>
+          <w:b/>
+          <w:bCs/>
+        </w:rPr>
+        <w:t xml:space="preserve"> </w:t>
+      </w:r>
+      <w:proofErr w:type="spellStart"/>
+      <w:r>
+        <w:rPr>
+          <w:b/>
+          <w:bCs/>
+        </w:rPr>
+        <w:t>destination</w:t>
+      </w:r>
+      <w:proofErr w:type="spellEnd"/>
+      <w:r>
+        <w:rPr>
+          <w:b/>
+          <w:bCs/>
+        </w:rPr>
+        <w:t>.</w:t>
+      </w:r>
+    </w:p>
+    <w:p>
+      <w:pPr>
+        <w:rPr>
+          <w:b/>
+          <w:bCs/>
+        </w:rPr>
+      </w:pPr>
+      <w:proofErr w:type="spellStart"/>
+      <w:r>
+        <w:rPr>
+          <w:b/>
+          <w:bCs/>
+        </w:rPr>
+        <w:t>Either</w:t>
+      </w:r>
+      <w:proofErr w:type="spellEnd"/>
+      <w:r>
+        <w:rPr>
+          <w:b/>
+          <w:bCs/>
+        </w:rPr>
+        <w:t xml:space="preserve"> </w:t>
+      </w:r>
+      <w:proofErr w:type="spellStart"/>
+      <w:r>
+        <w:rPr>
+          <w:b/>
+          <w:bCs/>
+        </w:rPr>
+        <w:t>specify</w:t>
+      </w:r>
+      <w:proofErr w:type="spellEnd"/>
+      <w:r>
+        <w:rPr>
+          <w:b/>
+          <w:bCs/>
+        </w:rPr>
+        <w:t xml:space="preserve"> </w:t>
+      </w:r>
+      <w:proofErr w:type="spellStart"/>
+      <w:r>
+        <w:rPr>
+          <w:b/>
+          <w:bCs/>
+        </w:rPr>
+        <w:t>the</w:t>
+      </w:r>
+      <w:proofErr w:type="spellEnd"/>
+      <w:r>
+        <w:rPr>
+          <w:b/>
+          <w:bCs/>
+        </w:rPr>
+        <w:t xml:space="preserve"> URL </w:t>
+      </w:r>
+      <w:proofErr w:type="spellStart"/>
+      <w:r>
+        <w:rPr>
+          <w:b/>
+          <w:bCs/>
+        </w:rPr>
+        <w:t>from</w:t>
+      </w:r>
+      <w:proofErr w:type="spellEnd"/>
+      <w:r>
+        <w:rPr>
+          <w:b/>
+          <w:bCs/>
+        </w:rPr>
+        <w:t xml:space="preserve"> </w:t>
+      </w:r>
+      <w:proofErr w:type="spellStart"/>
+      <w:r>
+        <w:rPr>
+          <w:b/>
+          <w:bCs/>
+        </w:rPr>
+        <w:t>the</w:t>
+      </w:r>
+      <w:proofErr w:type="spellEnd"/>
+      <w:r>
+        <w:rPr>
+          <w:b/>
+          <w:bCs/>
+        </w:rPr>
+        <w:t xml:space="preserve"> </w:t>
+      </w:r>
+      <w:proofErr w:type="spellStart"/>
+      <w:r>
+        <w:rPr>
+          <w:b/>
+          <w:bCs/>
+        </w:rPr>
+        <w:t>command-line</w:t>
+      </w:r>
+      <w:proofErr w:type="spellEnd"/>
+      <w:r>
+        <w:rPr>
+          <w:b/>
+          <w:bCs/>
+        </w:rPr>
+        <w:t xml:space="preserve"> </w:t>
+      </w:r>
+      <w:proofErr w:type="spellStart"/>
+      <w:r>
+        <w:rPr>
+          <w:b/>
+          <w:bCs/>
+        </w:rPr>
+        <w:t>or</w:t>
+      </w:r>
+      <w:proofErr w:type="spellEnd"/>
+      <w:r>
+        <w:rPr>
+          <w:b/>
+          <w:bCs/>
+        </w:rPr>
+        <w:t xml:space="preserve"> configure a </w:t>
+      </w:r>
+      <w:proofErr w:type="spellStart"/>
+      <w:r>
+        <w:rPr>
+          <w:b/>
+          <w:bCs/>
+        </w:rPr>
+        <w:t>remote</w:t>
+      </w:r>
+      <w:proofErr w:type="spellEnd"/>
+      <w:r>
+        <w:rPr>
+          <w:b/>
+          <w:bCs/>
+        </w:rPr>
+        <w:t xml:space="preserve"> </w:t>
+      </w:r>
+      <w:proofErr w:type="spellStart"/>
+      <w:r>
+        <w:rPr>
+          <w:b/>
+          <w:bCs/>
+        </w:rPr>
+        <w:t>repository</w:t>
+      </w:r>
+      <w:proofErr w:type="spellEnd"/>
+      <w:r>
+        <w:rPr>
+          <w:b/>
+          <w:bCs/>
+        </w:rPr>
+        <w:t xml:space="preserve"> </w:t>
+      </w:r>
+      <w:proofErr w:type="spellStart"/>
+      <w:r>
+        <w:rPr>
+          <w:b/>
+          <w:bCs/>
+        </w:rPr>
+        <w:t>using</w:t>
+      </w:r>
+      <w:proofErr w:type="spellEnd"/>
+    </w:p>
+    <w:p>
+      <w:pPr>
+        <w:rPr>
+          <w:b/>
+          <w:bCs/>
+        </w:rPr>
+      </w:pPr>
+      <w:r>
+        <w:rPr>
+          <w:b/>
+          <w:bCs/>
+        </w:rPr>
+        <w:t xml:space="preserve">    </w:t>
+      </w:r>
+      <w:proofErr w:type="spellStart"/>
+      <w:r>
+        <w:rPr>
+          <w:b/>
+          <w:bCs/>
+        </w:rPr>
+        <w:t>git</w:t>
+      </w:r>
+      <w:proofErr w:type="spellEnd"/>
+      <w:r>
+        <w:rPr>
+          <w:b/>
+          <w:bCs/>
+        </w:rPr>
+        <w:t xml:space="preserve"> </w:t>
+      </w:r>
+      <w:proofErr w:type="spellStart"/>
+      <w:r>
+        <w:rPr>
+          <w:b/>
+          <w:bCs/>
+        </w:rPr>
+        <w:t>remote</w:t>
+      </w:r>
+      <w:proofErr w:type="spellEnd"/>
+      <w:r>
+        <w:rPr>
+          <w:b/>
+          <w:bCs/>
+        </w:rPr>
+        <w:t xml:space="preserve"> </w:t>
+      </w:r>
+      <w:proofErr w:type="spellStart"/>
+      <w:r>
+        <w:rPr>
+          <w:b/>
+          <w:bCs/>
+        </w:rPr>
+        <w:t>add</w:t>
+      </w:r>
+      <w:proofErr w:type="spellEnd"/>
+      <w:r>
+        <w:rPr>
+          <w:b/>
+          <w:bCs/>
+        </w:rPr>
+        <w:t xml:space="preserve"> &lt;</w:t>
+      </w:r>
+      <w:proofErr w:type="spellStart"/>
+      <w:r>
+        <w:rPr>
+          <w:b/>
+          <w:bCs/>
+        </w:rPr>
+        <w:t>name</w:t>
+      </w:r>
+      <w:proofErr w:type="spellEnd"/>
+      <w:r>
+        <w:rPr>
+          <w:b/>
+          <w:bCs/>
+        </w:rPr>
+        <w:t>&gt; &lt;</w:t>
+      </w:r>
+      <w:proofErr w:type="spellStart"/>
+      <w:r>
+        <w:rPr>
+          <w:b/>
+          <w:bCs/>
+        </w:rPr>
+        <w:t>url</w:t>
+      </w:r>
+      <w:proofErr w:type="spellEnd"/>
+      <w:r>
+        <w:rPr>
+          <w:b/>
+          <w:bCs/>
+        </w:rPr>
+        <w:t>&gt;</w:t>
+      </w:r>
+    </w:p>
+    <w:p>
+      <w:pPr>
+        <w:rPr>
+          <w:b/>
+          <w:bCs/>
+        </w:rPr>
+      </w:pPr>
+      <w:proofErr w:type="spellStart"/>
+      <w:r>
+        <w:rPr>
+          <w:b/>
+          <w:bCs/>
+        </w:rPr>
+        <w:t>and</w:t>
+      </w:r>
+      <w:proofErr w:type="spellEnd"/>
+      <w:r>
+        <w:rPr>
+          <w:b/>
+          <w:bCs/>
+        </w:rPr>
+        <w:t xml:space="preserve"> </w:t>
+      </w:r>
+      <w:proofErr w:type="spellStart"/>
+      <w:r>
+        <w:rPr>
+          <w:b/>
+          <w:bCs/>
+        </w:rPr>
+        <w:t>then</w:t>
+      </w:r>
+      <w:proofErr w:type="spellEnd"/>
+      <w:r>
+        <w:rPr>
+          <w:b/>
+          <w:bCs/>
+        </w:rPr>
+        <w:t xml:space="preserve"> </w:t>
+      </w:r>
+      <w:proofErr w:type="spellStart"/>
+      <w:r>
+        <w:rPr>
+          <w:b/>
+          <w:bCs/>
+        </w:rPr>
+        <w:t>push</w:t>
+      </w:r>
+      <w:proofErr w:type="spellEnd"/>
+      <w:r>
+        <w:rPr>
+          <w:b/>
+          <w:bCs/>
+        </w:rPr>
+        <w:t xml:space="preserve"> </w:t>
+      </w:r>
+      <w:proofErr w:type="spellStart"/>
+      <w:r>
+        <w:rPr>
+          <w:b/>
+          <w:bCs/>
+        </w:rPr>
+        <w:t>using</w:t>
+      </w:r>
+      <w:proofErr w:type="spellEnd"/>
+      <w:r>
+        <w:rPr>
+          <w:b/>
+          <w:bCs/>
+        </w:rPr>
+        <w:t xml:space="preserve"> </w:t>
+      </w:r>
+      <w:proofErr w:type="spellStart"/>
+      <w:r>
+        <w:rPr>
+          <w:b/>
+          <w:bCs/>
+        </w:rPr>
+        <w:t>the</w:t>
+      </w:r>
+      <w:proofErr w:type="spellEnd"/>
+      <w:r>
+        <w:rPr>
+          <w:b/>
+          <w:bCs/>
+        </w:rPr>
+        <w:t xml:space="preserve"> </w:t>
+      </w:r>
+      <w:proofErr w:type="spellStart"/>
+      <w:r>
+        <w:rPr>
+          <w:b/>
+          <w:bCs/>
+        </w:rPr>
+        <w:t>remote</w:t>
+      </w:r>
+      <w:proofErr w:type="spellEnd"/>
+      <w:r>
+        <w:rPr>
+          <w:b/>
+          <w:bCs/>
+        </w:rPr>
+        <w:t xml:space="preserve"> </w:t>
+      </w:r>
+      <w:proofErr w:type="spellStart"/>
+      <w:r>
+        <w:rPr>
+          <w:b/>
+          <w:bCs/>
+        </w:rPr>
+        <w:t>name</w:t>
+      </w:r>
+      <w:proofErr w:type="spellEnd"/>
+    </w:p>
+    <w:p>
+      <w:pPr>
+        <w:rPr>
+          <w:b/>
+          <w:bCs/>
+        </w:rPr>
+      </w:pPr>
+      <w:r>
+        <w:rPr>
+          <w:b/>
+          <w:bCs/>
+        </w:rPr>
+        <w:t xml:space="preserve">    </w:t>
+      </w:r>
+      <w:proofErr w:type="spellStart"/>
+      <w:r>
+        <w:rPr>
+          <w:b/>
+          <w:bCs/>
+        </w:rPr>
+        <w:t>git</w:t>
+      </w:r>
+      <w:proofErr w:type="spellEnd"/>
+      <w:r>
+        <w:rPr>
+          <w:b/>
+          <w:bCs/>
+        </w:rPr>
+        <w:t xml:space="preserve"> </w:t>
+      </w:r>
+      <w:proofErr w:type="spellStart"/>
+      <w:r>
+        <w:rPr>
+          <w:b/>
+          <w:bCs/>
+        </w:rPr>
+        <w:t>push</w:t>
+      </w:r>
+      <w:proofErr w:type="spellEnd"/>
+      <w:r>
+        <w:rPr>
+          <w:b/>
+          <w:bCs/>
+        </w:rPr>
+        <w:t xml:space="preserve"> &lt;</w:t>
+      </w:r>
+      <w:proofErr w:type="spellStart"/>
+      <w:r>
+        <w:rPr>
+          <w:b/>
+          <w:bCs/>
+        </w:rPr>
+        <w:t>name</w:t>
+      </w:r>
+      <w:proofErr w:type="spellEnd"/>
+      <w:r>
+        <w:rPr>
+          <w:b/>
+          <w:bCs/>
+        </w:rPr>
+        <w:t>&gt;</w:t>
+      </w:r>
+    </w:p>
+    <w:p/>
+    <w:p>
+      <w:r>
+        <w:t>DIGITAMOS:</w:t>
+      </w:r>
+    </w:p>
+    <w:p>
+      <w:proofErr w:type="spellStart"/>
+      <w:r>
+        <w:t>git</w:t>
+      </w:r>
+      <w:proofErr w:type="spellEnd"/>
+      <w:r>
+        <w:t xml:space="preserve"> </w:t>
+      </w:r>
+      <w:proofErr w:type="spellStart"/>
+      <w:r>
+        <w:t>remote</w:t>
+      </w:r>
+      <w:proofErr w:type="spellEnd"/>
+      <w:r>
+        <w:t xml:space="preserve"> </w:t>
+      </w:r>
+      <w:proofErr w:type="spellStart"/>
+      <w:r>
+        <w:t>add</w:t>
+      </w:r>
+      <w:proofErr w:type="spellEnd"/>
+      <w:r>
+        <w:t xml:space="preserve"> </w:t>
+      </w:r>
+      <w:proofErr w:type="spellStart"/>
+      <w:r>
+        <w:t>origin</w:t>
+      </w:r>
+      <w:proofErr w:type="spellEnd"/>
+      <w:r>
+        <w:t xml:space="preserve"> </w:t>
+      </w:r>
+      <w:hyperlink r:id="rId5" w:history="1">
+        <w:r>
+          <w:rPr>
+            <w:rStyle w:val="Hyperlink"/>
+          </w:rPr>
+          <w:t>https://github.com/Ualzem/GitHub2021</w:t>
+        </w:r>
+      </w:hyperlink>
+    </w:p>
+    <w:p>
+      <w:r>
+        <w:t xml:space="preserve">EM SEGUIDA: </w:t>
+      </w:r>
+      <w:proofErr w:type="spellStart"/>
+      <w:r>
+        <w:t>git</w:t>
+      </w:r>
+      <w:proofErr w:type="spellEnd"/>
+      <w:r>
+        <w:t xml:space="preserve"> </w:t>
+      </w:r>
+      <w:proofErr w:type="spellStart"/>
+      <w:r>
+        <w:t>push</w:t>
+      </w:r>
+      <w:proofErr w:type="spellEnd"/>
+    </w:p>
+    <w:p>
+      <w:r>
+        <w:t xml:space="preserve">VAI DAR O ERRO DE </w:t>
+      </w:r>
+      <w:proofErr w:type="gramStart"/>
+      <w:r>
+        <w:t>BRANCH :</w:t>
+      </w:r>
+      <w:proofErr w:type="gramEnd"/>
+    </w:p>
+    <w:p>
+      <w:pPr>
+        <w:rPr>
+          <w:b/>
+          <w:bCs/>
+        </w:rPr>
+      </w:pPr>
+      <w:r>
+        <w:rPr>
+          <w:b/>
+          <w:bCs/>
+        </w:rPr>
+        <w:t xml:space="preserve">fatal: The </w:t>
+      </w:r>
+      <w:proofErr w:type="spellStart"/>
+      <w:r>
+        <w:rPr>
+          <w:b/>
+          <w:bCs/>
+        </w:rPr>
+        <w:t>current</w:t>
+      </w:r>
+      <w:proofErr w:type="spellEnd"/>
+      <w:r>
+        <w:rPr>
+          <w:b/>
+          <w:bCs/>
+        </w:rPr>
+        <w:t xml:space="preserve"> </w:t>
+      </w:r>
+      <w:proofErr w:type="spellStart"/>
+      <w:r>
+        <w:rPr>
+          <w:b/>
+          <w:bCs/>
+        </w:rPr>
+        <w:t>branch</w:t>
+      </w:r>
+      <w:proofErr w:type="spellEnd"/>
+      <w:r>
+        <w:rPr>
+          <w:b/>
+          <w:bCs/>
+        </w:rPr>
+        <w:t xml:space="preserve"> master </w:t>
+      </w:r>
+      <w:proofErr w:type="spellStart"/>
+      <w:r>
+        <w:rPr>
+          <w:b/>
+          <w:bCs/>
+        </w:rPr>
+        <w:t>has</w:t>
+      </w:r>
+      <w:proofErr w:type="spellEnd"/>
+      <w:r>
+        <w:rPr>
+          <w:b/>
+          <w:bCs/>
+        </w:rPr>
+        <w:t xml:space="preserve"> no </w:t>
+      </w:r>
+      <w:proofErr w:type="spellStart"/>
+      <w:r>
+        <w:rPr>
+          <w:b/>
+          <w:bCs/>
+        </w:rPr>
+        <w:t>upstream</w:t>
+      </w:r>
+      <w:proofErr w:type="spellEnd"/>
+      <w:r>
+        <w:rPr>
+          <w:b/>
+          <w:bCs/>
+        </w:rPr>
+        <w:t xml:space="preserve"> </w:t>
+      </w:r>
+      <w:proofErr w:type="spellStart"/>
+      <w:r>
+        <w:rPr>
+          <w:b/>
+          <w:bCs/>
+        </w:rPr>
+        <w:t>branch</w:t>
+      </w:r>
+      <w:proofErr w:type="spellEnd"/>
+      <w:r>
+        <w:rPr>
+          <w:b/>
+          <w:bCs/>
+        </w:rPr>
+        <w:t>.</w:t>
+      </w:r>
+    </w:p>
+    <w:p>
+      <w:pPr>
+        <w:rPr>
+          <w:b/>
+          <w:bCs/>
+        </w:rPr>
+      </w:pPr>
+      <w:proofErr w:type="spellStart"/>
+      <w:r>
+        <w:rPr>
+          <w:b/>
+          <w:bCs/>
+        </w:rPr>
+        <w:t>To</w:t>
+      </w:r>
+      <w:proofErr w:type="spellEnd"/>
+      <w:r>
+        <w:rPr>
+          <w:b/>
+          <w:bCs/>
+        </w:rPr>
+        <w:t xml:space="preserve"> </w:t>
+      </w:r>
+      <w:proofErr w:type="spellStart"/>
+      <w:r>
+        <w:rPr>
+          <w:b/>
+          <w:bCs/>
+        </w:rPr>
+        <w:t>push</w:t>
+      </w:r>
+      <w:proofErr w:type="spellEnd"/>
+      <w:r>
+        <w:rPr>
+          <w:b/>
+          <w:bCs/>
+        </w:rPr>
+        <w:t xml:space="preserve"> </w:t>
+      </w:r>
+      <w:proofErr w:type="spellStart"/>
+      <w:r>
+        <w:rPr>
+          <w:b/>
+          <w:bCs/>
+        </w:rPr>
+        <w:t>the</w:t>
+      </w:r>
+      <w:proofErr w:type="spellEnd"/>
+      <w:r>
+        <w:rPr>
+          <w:b/>
+          <w:bCs/>
+        </w:rPr>
+        <w:t xml:space="preserve"> </w:t>
+      </w:r>
+      <w:proofErr w:type="spellStart"/>
+      <w:r>
+        <w:rPr>
+          <w:b/>
+          <w:bCs/>
+        </w:rPr>
+        <w:t>current</w:t>
+      </w:r>
+      <w:proofErr w:type="spellEnd"/>
+      <w:r>
+        <w:rPr>
+          <w:b/>
+          <w:bCs/>
+        </w:rPr>
+        <w:t xml:space="preserve"> </w:t>
+      </w:r>
+      <w:proofErr w:type="spellStart"/>
+      <w:r>
+        <w:rPr>
+          <w:b/>
+          <w:bCs/>
+        </w:rPr>
+        <w:t>branch</w:t>
+      </w:r>
+      <w:proofErr w:type="spellEnd"/>
+      <w:r>
+        <w:rPr>
+          <w:b/>
+          <w:bCs/>
+        </w:rPr>
+        <w:t xml:space="preserve"> </w:t>
+      </w:r>
+      <w:proofErr w:type="spellStart"/>
+      <w:r>
+        <w:rPr>
+          <w:b/>
+          <w:bCs/>
+        </w:rPr>
+        <w:t>and</w:t>
+      </w:r>
+      <w:proofErr w:type="spellEnd"/>
+      <w:r>
+        <w:rPr>
+          <w:b/>
+          <w:bCs/>
+        </w:rPr>
+        <w:t xml:space="preserve"> set </w:t>
+      </w:r>
+      <w:proofErr w:type="spellStart"/>
+      <w:r>
+        <w:rPr>
+          <w:b/>
+          <w:bCs/>
+        </w:rPr>
+        <w:t>the</w:t>
+      </w:r>
+      <w:proofErr w:type="spellEnd"/>
+      <w:r>
+        <w:rPr>
+          <w:b/>
+          <w:bCs/>
+        </w:rPr>
+        <w:t xml:space="preserve"> </w:t>
+      </w:r>
+      <w:proofErr w:type="spellStart"/>
+      <w:r>
+        <w:rPr>
+          <w:b/>
+          <w:bCs/>
+        </w:rPr>
+        <w:t>remote</w:t>
+      </w:r>
+      <w:proofErr w:type="spellEnd"/>
+      <w:r>
+        <w:rPr>
+          <w:b/>
+          <w:bCs/>
+        </w:rPr>
+        <w:t xml:space="preserve"> as </w:t>
+      </w:r>
+      <w:proofErr w:type="spellStart"/>
+      <w:r>
+        <w:rPr>
+          <w:b/>
+          <w:bCs/>
+        </w:rPr>
+        <w:t>upstream</w:t>
+      </w:r>
+      <w:proofErr w:type="spellEnd"/>
+      <w:r>
+        <w:rPr>
+          <w:b/>
+          <w:bCs/>
+        </w:rPr>
+        <w:t>, use</w:t>
+      </w:r>
+    </w:p>
+    <w:p>
+      <w:pPr>
+        <w:rPr>
+          <w:b/>
+          <w:bCs/>
+        </w:rPr>
+      </w:pPr>
+      <w:r>
+        <w:rPr>
+          <w:b/>
+          <w:bCs/>
+        </w:rPr>
+        <w:t xml:space="preserve">    </w:t>
+      </w:r>
+      <w:proofErr w:type="spellStart"/>
+      <w:r>
+        <w:rPr>
+          <w:b/>
+          <w:bCs/>
+        </w:rPr>
+        <w:t>git</w:t>
+      </w:r>
+      <w:proofErr w:type="spellEnd"/>
+      <w:r>
+        <w:rPr>
+          <w:b/>
+          <w:bCs/>
+        </w:rPr>
+        <w:t xml:space="preserve"> </w:t>
+      </w:r>
+      <w:proofErr w:type="spellStart"/>
+      <w:r>
+        <w:rPr>
+          <w:b/>
+          <w:bCs/>
+        </w:rPr>
+        <w:t>push</w:t>
+      </w:r>
+      <w:proofErr w:type="spellEnd"/>
+      <w:r>
+        <w:rPr>
+          <w:b/>
+          <w:bCs/>
+        </w:rPr>
+        <w:t xml:space="preserve"> --set-</w:t>
+      </w:r>
+      <w:proofErr w:type="spellStart"/>
+      <w:r>
+        <w:rPr>
+          <w:b/>
+          <w:bCs/>
+        </w:rPr>
+        <w:t>upstream</w:t>
+      </w:r>
+      <w:proofErr w:type="spellEnd"/>
+      <w:r>
+        <w:rPr>
+          <w:b/>
+          <w:bCs/>
+        </w:rPr>
+        <w:t xml:space="preserve"> </w:t>
+      </w:r>
+      <w:proofErr w:type="spellStart"/>
+      <w:r>
+        <w:rPr>
+          <w:b/>
+          <w:bCs/>
+        </w:rPr>
+        <w:t>origin</w:t>
+      </w:r>
+      <w:proofErr w:type="spellEnd"/>
+      <w:r>
+        <w:rPr>
+          <w:b/>
+          <w:bCs/>
+        </w:rPr>
+        <w:t xml:space="preserve"> master</w:t>
+      </w:r>
+    </w:p>
+    <w:p>
+      <w:pPr>
+        <w:rPr>
+          <w:b/>
+          <w:bCs/>
+        </w:rPr>
+      </w:pPr>
+    </w:p>
+    <w:p>
+      <w:r>
+        <w:t>COPIAMOS O CODIGO DO ERRO:</w:t>
+      </w:r>
+    </w:p>
+    <w:p>
+      <w:pPr>
+        <w:rPr>
+          <w:b/>
+          <w:bCs/>
+        </w:rPr>
+      </w:pPr>
+      <w:r>
+        <w:rPr>
+          <w:b/>
+          <w:bCs/>
+        </w:rPr>
+        <w:t xml:space="preserve">    </w:t>
+      </w:r>
+      <w:proofErr w:type="spellStart"/>
+      <w:r>
+        <w:rPr>
+          <w:b/>
+          <w:bCs/>
+        </w:rPr>
+        <w:t>git</w:t>
+      </w:r>
+      <w:proofErr w:type="spellEnd"/>
+      <w:r>
+        <w:rPr>
+          <w:b/>
+          <w:bCs/>
+        </w:rPr>
+        <w:t xml:space="preserve"> </w:t>
+      </w:r>
+      <w:proofErr w:type="spellStart"/>
+      <w:r>
+        <w:rPr>
+          <w:b/>
+          <w:bCs/>
+        </w:rPr>
+        <w:t>push</w:t>
+      </w:r>
+      <w:proofErr w:type="spellEnd"/>
+      <w:r>
+        <w:rPr>
+          <w:b/>
+          <w:bCs/>
+        </w:rPr>
+        <w:t xml:space="preserve"> --set-</w:t>
+      </w:r>
+      <w:proofErr w:type="spellStart"/>
+      <w:r>
+        <w:rPr>
+          <w:b/>
+          <w:bCs/>
+        </w:rPr>
+        <w:t>upstream</w:t>
+      </w:r>
+      <w:proofErr w:type="spellEnd"/>
+      <w:r>
+        <w:rPr>
+          <w:b/>
+          <w:bCs/>
+        </w:rPr>
+        <w:t xml:space="preserve"> </w:t>
+      </w:r>
+      <w:proofErr w:type="spellStart"/>
+      <w:r>
+        <w:rPr>
+          <w:b/>
+          <w:bCs/>
+        </w:rPr>
+        <w:t>origin</w:t>
+      </w:r>
+      <w:proofErr w:type="spellEnd"/>
+      <w:r>
+        <w:rPr>
+          <w:b/>
+          <w:bCs/>
+        </w:rPr>
+        <w:t xml:space="preserve"> master</w:t>
+      </w:r>
+    </w:p>
+    <w:p/>
+    <w:p>
+      <w:r>
+        <w:t xml:space="preserve">E COLAMOS ELE NA LINHA DO TERMINAL E DAMOS </w:t>
+      </w:r>
+      <w:proofErr w:type="gramStart"/>
+      <w:r>
+        <w:t>ENTER( QUER</w:t>
+      </w:r>
+      <w:proofErr w:type="gramEnd"/>
+      <w:r>
+        <w:t xml:space="preserve"> DIZER QUE ESTÁ ENVIANDO O CÓDIGO PARA A BRANCH MASTER)</w:t>
+      </w:r>
+    </w:p>
+    <w:p/>
+    <w:p>
+      <w:r>
+        <w:lastRenderedPageBreak/>
+        <w:t>VOLTAMOS NO GIT HUB. E ONDE ESTÁ:</w:t>
+      </w:r>
+    </w:p>
+    <w:p>
+      <w:r>
+        <w:rPr>
+          <w:noProof/>
+        </w:rPr>
+        <mc:AlternateContent>
+          <mc:Choice Requires="wpi">
+            <w:drawing>
+              <wp:anchor distT="0" distB="0" distL="114300" distR="114300" simplePos="0" relativeHeight="251659264" behindDoc="0" locked="0" layoutInCell="1" allowOverlap="1" wp14:anchorId="0D7E7F76" wp14:editId="7DEB4487">
+                <wp:simplePos x="0" y="0"/>
+                <wp:positionH relativeFrom="column">
+                  <wp:posOffset>66945</wp:posOffset>
+                </wp:positionH>
+                <wp:positionV relativeFrom="paragraph">
+                  <wp:posOffset>569000</wp:posOffset>
+                </wp:positionV>
+                <wp:extent cx="1125000" cy="585360"/>
+                <wp:effectExtent l="57150" t="57150" r="37465" b="43815"/>
+                <wp:wrapNone/>
+                <wp:docPr id="2" name="Tinta 2"/>
+                <wp:cNvGraphicFramePr/>
+                <a:graphic xmlns:a="http://schemas.openxmlformats.org/drawingml/2006/main">
+                  <a:graphicData uri="http://schemas.microsoft.com/office/word/2010/wordprocessingInk">
+                    <w14:contentPart bwMode="auto" r:id="rId6">
+                      <w14:nvContentPartPr>
+                        <w14:cNvContentPartPr/>
+                      </w14:nvContentPartPr>
+                      <w14:xfrm>
+                        <a:off x="0" y="0"/>
+                        <a:ext cx="1125000" cy="585360"/>
+                      </w14:xfrm>
+                    </w14:contentPart>
+                  </a:graphicData>
+                </a:graphic>
+              </wp:anchor>
+            </w:drawing>
+          </mc:Choice>
+          <mc:Fallback>
+            <w:pict>
+              <v:shapetype w14:anchorId="1734FFD7" id="_x0000_t75" coordsize="21600,21600" o:spt="75" o:preferrelative="t" path="m@4@5l@4@11@9@11@9@5xe" filled="f" stroked="f">
+                <v:stroke joinstyle="miter"/>
+                <v:formulas>
+                  <v:f eqn="if lineDrawn pixelLineWidth 0"/>
+                  <v:f eqn="sum @0 1 0"/>
+                  <v:f eqn="sum 0 0 @1"/>
+                  <v:f eqn="prod @2 1 2"/>
+                  <v:f eqn="prod @3 21600 pixelWidth"/>
+                  <v:f eqn="prod @3 21600 pixelHeight"/>
+                  <v:f eqn="sum @0 0 1"/>
+                  <v:f eqn="prod @6 1 2"/>
+                  <v:f eqn="prod @7 21600 pixelWidth"/>
+                  <v:f eqn="sum @8 21600 0"/>
+                  <v:f eqn="prod @7 21600 pixelHeight"/>
+                  <v:f eqn="sum @10 21600 0"/>
+                </v:formulas>
+                <v:path o:extrusionok="f" gradientshapeok="t" o:connecttype="rect"/>
+                <o:lock v:ext="edit" aspectratio="t"/>
+              </v:shapetype>
+              <v:shape id="Tinta 2" o:spid="_x0000_s1026" type="#_x0000_t75" style="position:absolute;margin-left:4.55pt;margin-top:44.1pt;width:90pt;height:47.55pt;z-index:251659264;visibility:visible;mso-wrap-style:square;mso-wrap-distance-left:9pt;mso-wrap-distance-top:0;mso-wrap-distance-right:9pt;mso-wrap-distance-bottom:0;mso-position-horizontal:absolute;mso-position-horizontal-relative:text;mso-position-vertical:absolute;mso-position-vertical-relative:text" o:gfxdata="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">
+                <v:imagedata r:id="rId7" o:title=""/>
+              </v:shape>
+            </w:pict>
+          </mc:Fallback>
+        </mc:AlternateContent>
+      </w:r>
+      <w:r>
+        <w:rPr>
+          <w:noProof/>
+        </w:rPr>
+        <w:drawing>
+          <wp:inline distT="0" distB="0" distL="0" distR="0" wp14:anchorId="188D3DAF" wp14:editId="391B4C68">
+            <wp:extent cx="6946413" cy="2905125"/>
+            <wp:effectExtent l="0" t="0" r="6985" b="0"/>
+            <wp:docPr id="1" name="Imagem 1" descr="Tela de computador com texto preto sobre fundo branco&#10;&#10;Descrição gerada automaticamente"/>
+            <wp:cNvGraphicFramePr>
+              <a:graphicFrameLocks xmlns:a="http://schemas.openxmlformats.org/drawingml/2006/main" noChangeAspect="1"/>
+            </wp:cNvGraphicFramePr>
+            <a:graphic xmlns:a="http://schemas.openxmlformats.org/drawingml/2006/main">
+              <a:graphicData uri="http://schemas.openxmlformats.org/drawingml/2006/picture">
+                <pic:pic xmlns:pic="http://schemas.openxmlformats.org/drawingml/2006/picture">
+                  <pic:nvPicPr>
+                    <pic:cNvPr id="1" name="Imagem 1" descr="Tela de computador com texto preto sobre fundo branco&#10;&#10;Descrição gerada automaticamente"/>
+                    <pic:cNvPicPr/>
+                  </pic:nvPicPr>
+                  <pic:blipFill rotWithShape="1">
+                    <a:blip r:embed="rId8"/>
+                    <a:srcRect l="3161" t="38130" r="30463" b="12497"/>
+                    <a:stretch/>
+                  </pic:blipFill>
+                  <pic:spPr bwMode="auto">
+                    <a:xfrm>
+                      <a:off x="0" y="0"/>
+                      <a:ext cx="6964134" cy="2912536"/>
+                    </a:xfrm>
+                    <a:prstGeom prst="rect">
+                      <a:avLst/>
+                    </a:prstGeom>
+                    <a:ln>
+                      <a:noFill/>
+                    </a:ln>
+                    <a:extLst>
+                      <a:ext uri="{53640926-AAD7-44D8-BBD7-CCE9431645EC}">
+                        <a14:shadowObscured xmlns:a14="http://schemas.microsoft.com/office/drawing/2010/main"/>
+                      </a:ext>
+                    </a:extLst>
+                  </pic:spPr>
+                </pic:pic>
+              </a:graphicData>
+            </a:graphic>
+          </wp:inline>
+        </w:drawing>
+      </w:r>
+    </w:p>
+    <w:p>
+      <w:pPr>
+        <w:rPr>
+          <w:noProof/>
+        </w:rPr>
+      </w:pPr>
+      <w:r>
+        <w:rPr>
+          <w:noProof/>
+        </w:rPr>
+        <mc:AlternateContent>
+          <mc:Choice Requires="wpi">
+            <w:drawing>
+              <wp:anchor distT="0" distB="0" distL="114300" distR="114300" simplePos="0" relativeHeight="251660288" behindDoc="0" locked="0" layoutInCell="1" allowOverlap="1" wp14:anchorId="010F64DC" wp14:editId="2F131E0F">
+                <wp:simplePos x="0" y="0"/>
+                <wp:positionH relativeFrom="column">
+                  <wp:posOffset>430185</wp:posOffset>
+                </wp:positionH>
+                <wp:positionV relativeFrom="paragraph">
+                  <wp:posOffset>104580</wp:posOffset>
+                </wp:positionV>
+                <wp:extent cx="360" cy="360"/>
+                <wp:effectExtent l="38100" t="38100" r="57150" b="57150"/>
+                <wp:wrapNone/>
+                <wp:docPr id="3" name="Tinta 3"/>
+                <wp:cNvGraphicFramePr/>
+                <a:graphic xmlns:a="http://schemas.openxmlformats.org/drawingml/2006/main">
+                  <a:graphicData uri="http://schemas.microsoft.com/office/word/2010/wordprocessingInk">
+                    <w14:contentPart bwMode="auto" r:id="rId9">
+                      <w14:nvContentPartPr>
+                        <w14:cNvContentPartPr/>
+                      </w14:nvContentPartPr>
+                      <w14:xfrm>
+                        <a:off x="0" y="0"/>
+                        <a:ext cx="360" cy="360"/>
+                      </w14:xfrm>
+                    </w14:contentPart>
+                  </a:graphicData>
+                </a:graphic>
+              </wp:anchor>
+            </w:drawing>
+          </mc:Choice>
+          <mc:Fallback>
+            <w:pict>
+              <v:shape w14:anchorId="709BEE81" id="Tinta 3" o:spid="_x0000_s1026" type="#_x0000_t75" style="position:absolute;margin-left:33.15pt;margin-top:7.55pt;width:1.45pt;height:1.45pt;z-index:251660288;visibility:visible;mso-wrap-style:square;mso-wrap-distance-left:9pt;mso-wrap-distance-top:0;mso-wrap-distance-right:9pt;mso-wrap-distance-bottom:0;mso-position-horizontal:absolute;mso-position-horizontal-relative:text;mso-position-vertical:absolute;mso-position-vertical-relative:text" o:gfxdata="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">
+                <v:imagedata r:id="rId10" o:title=""/>
+              </v:shape>
+            </w:pict>
+          </mc:Fallback>
+        </mc:AlternateContent>
+      </w:r>
+      <w:r>
+        <w:rPr>
+          <w:noProof/>
+        </w:rPr>
+        <w:t>MUDAMOS PARA MASTER:</w:t>
+      </w:r>
+    </w:p>
+    <w:p>
+      <w:r>
+        <w:rPr>
+          <w:noProof/>
+        </w:rPr>
+        <mc:AlternateContent>
+          <mc:Choice Requires="wpi">
+            <w:drawing>
+              <wp:anchor distT="0" distB="0" distL="114300" distR="114300" simplePos="0" relativeHeight="251662336" behindDoc="0" locked="0" layoutInCell="1" allowOverlap="1" wp14:anchorId="5947CA39" wp14:editId="15D14C94">
+                <wp:simplePos x="0" y="0"/>
+                <wp:positionH relativeFrom="column">
+                  <wp:posOffset>-150855</wp:posOffset>
+                </wp:positionH>
+                <wp:positionV relativeFrom="paragraph">
+                  <wp:posOffset>1713165</wp:posOffset>
+                </wp:positionV>
+                <wp:extent cx="4269240" cy="1668960"/>
+                <wp:effectExtent l="57150" t="38100" r="55245" b="45720"/>
+                <wp:wrapNone/>
+                <wp:docPr id="6" name="Tinta 6"/>
+                <wp:cNvGraphicFramePr/>
+                <a:graphic xmlns:a="http://schemas.openxmlformats.org/drawingml/2006/main">
+                  <a:graphicData uri="http://schemas.microsoft.com/office/word/2010/wordprocessingInk">
+                    <w14:contentPart bwMode="auto" r:id="rId11">
+                      <w14:nvContentPartPr>
+                        <w14:cNvContentPartPr/>
+                      </w14:nvContentPartPr>
+                      <w14:xfrm>
+                        <a:off x="0" y="0"/>
+                        <a:ext cx="4269240" cy="1668960"/>
+                      </w14:xfrm>
+                    </w14:contentPart>
+                  </a:graphicData>
+                </a:graphic>
+              </wp:anchor>
+            </w:drawing>
+          </mc:Choice>
+          <mc:Fallback>
+            <w:pict>
+              <v:shape w14:anchorId="46A4821B" id="Tinta 6" o:spid="_x0000_s1026" type="#_x0000_t75" style="position:absolute;margin-left:-12.6pt;margin-top:134.2pt;width:337.55pt;height:132.8pt;z-index:251662336;visibility:visible;mso-wrap-style:square;mso-wrap-distance-left:9pt;mso-wrap-distance-top:0;mso-wrap-distance-right:9pt;mso-wrap-distance-bottom:0;mso-position-horizontal:absolute;mso-position-horizontal-relative:text;mso-position-vertical:absolute;mso-position-vertical-relative:text" o:gfxdata="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">
+                <v:imagedata r:id="rId12" o:title=""/>
+              </v:shape>
+            </w:pict>
+          </mc:Fallback>
+        </mc:AlternateContent>
+      </w:r>
+      <w:r>
+        <w:rPr>
+          <w:noProof/>
+        </w:rPr>
+        <mc:AlternateContent>
+          <mc:Choice Requires="wpi">
+            <w:drawing>
+              <wp:anchor distT="0" distB="0" distL="114300" distR="114300" simplePos="0" relativeHeight="251661312" behindDoc="0" locked="0" layoutInCell="1" allowOverlap="1" wp14:anchorId="0863E0B0" wp14:editId="2CD46948">
+                <wp:simplePos x="0" y="0"/>
+                <wp:positionH relativeFrom="column">
+                  <wp:posOffset>-38535</wp:posOffset>
+                </wp:positionH>
+                <wp:positionV relativeFrom="paragraph">
+                  <wp:posOffset>721005</wp:posOffset>
+                </wp:positionV>
+                <wp:extent cx="1318320" cy="556560"/>
+                <wp:effectExtent l="38100" t="38100" r="53340" b="53340"/>
+                <wp:wrapNone/>
+                <wp:docPr id="5" name="Tinta 5"/>
+                <wp:cNvGraphicFramePr/>
+                <a:graphic xmlns:a="http://schemas.openxmlformats.org/drawingml/2006/main">
+                  <a:graphicData uri="http://schemas.microsoft.com/office/word/2010/wordprocessingInk">
+                    <w14:contentPart bwMode="auto" r:id="rId13">
+                      <w14:nvContentPartPr>
+                        <w14:cNvContentPartPr/>
+                      </w14:nvContentPartPr>
+                      <w14:xfrm>
+                        <a:off x="0" y="0"/>
+                        <a:ext cx="1318320" cy="556560"/>
+                      </w14:xfrm>
+                    </w14:contentPart>
+                  </a:graphicData>
+                </a:graphic>
+              </wp:anchor>
+            </w:drawing>
+          </mc:Choice>
+          <mc:Fallback>
+            <w:pict>
+              <v:shape w14:anchorId="6BC0329D" id="Tinta 5" o:spid="_x0000_s1026" type="#_x0000_t75" style="position:absolute;margin-left:-3.75pt;margin-top:56.05pt;width:105.2pt;height:45.2pt;z-index:251661312;visibility:visible;mso-wrap-style:square;mso-wrap-distance-left:9pt;mso-wrap-distance-top:0;mso-wrap-distance-right:9pt;mso-wrap-distance-bottom:0;mso-position-horizontal:absolute;mso-position-horizontal-relative:text;mso-position-vertical:absolute;mso-position-vertical-relative:text" o:gfxdata="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">
+                <v:imagedata r:id="rId14" o:title=""/>
+              </v:shape>
+            </w:pict>
+          </mc:Fallback>
+        </mc:AlternateContent>
+      </w:r>
+      <w:r>
+        <w:rPr>
+          <w:noProof/>
+        </w:rPr>
+        <w:drawing>
+          <wp:inline distT="0" distB="0" distL="0" distR="0" wp14:anchorId="7066217C" wp14:editId="029A9347">
+            <wp:extent cx="7028289" cy="4076700"/>
+            <wp:effectExtent l="0" t="0" r="1270" b="0"/>
+            <wp:docPr id="4" name="Imagem 4" descr="Tela de computador com texto preto sobre fundo branco&#10;&#10;Descrição gerada automaticamente"/>
+            <wp:cNvGraphicFramePr>
+              <a:graphicFrameLocks xmlns:a="http://schemas.openxmlformats.org/drawingml/2006/main" noChangeAspect="1"/>
+            </wp:cNvGraphicFramePr>
+            <a:graphic xmlns:a="http://schemas.openxmlformats.org/drawingml/2006/main">
+              <a:graphicData uri="http://schemas.openxmlformats.org/drawingml/2006/picture">
+                <pic:pic xmlns:pic="http://schemas.openxmlformats.org/drawingml/2006/picture">
+                  <pic:nvPicPr>
+                    <pic:cNvPr id="4" name="Imagem 4" descr="Tela de computador com texto preto sobre fundo branco&#10;&#10;Descrição gerada automaticamente"/>
+                    <pic:cNvPicPr/>
+                  </pic:nvPicPr>
+                  <pic:blipFill rotWithShape="1">
+                    <a:blip r:embed="rId15"/>
+                    <a:srcRect l="3573" t="23464" r="30325" b="8343"/>
+                    <a:stretch/>
+                  </pic:blipFill>
+                  <pic:spPr bwMode="auto">
+                    <a:xfrm>
+                      <a:off x="0" y="0"/>
+                      <a:ext cx="7039683" cy="4083309"/>
+                    </a:xfrm>
+                    <a:prstGeom prst="rect">
+                      <a:avLst/>
+                    </a:prstGeom>
+                    <a:ln>
+                      <a:noFill/>
+                    </a:ln>
+                    <a:extLst>
+                      <a:ext uri="{53640926-AAD7-44D8-BBD7-CCE9431645EC}">
+                        <a14:shadowObscured xmlns:a14="http://schemas.microsoft.com/office/drawing/2010/main"/>
+                      </a:ext>
+                    </a:extLst>
+                  </pic:spPr>
+                </pic:pic>
+              </a:graphicData>
+            </a:graphic>
+          </wp:inline>
+        </w:drawing>
+      </w:r>
+    </w:p>
+    <w:p>
+      <w:r>
+        <w:t>E VEREMOS OS ARQUIVOS DO COMMIT QUE ACABAMOS DE SUBIR</w:t>
       </w:r>
     </w:p>
     <w:p/>
@@ -515,7 +1972,142 @@
     <w:semiHidden/>
     <w:unhideWhenUsed/>
   </w:style>
+  <w:style w:type="character" w:styleId="Hyperlink">
+    <w:name w:val="Hyperlink"/>
+    <w:basedOn w:val="Fontepargpadro"/>
+    <w:uiPriority w:val="99"/>
+    <w:unhideWhenUsed/>
+    <w:rsid w:val="00041A05"/>
+    <w:rPr>
+      <w:color w:val="0563C1" w:themeColor="hyperlink"/>
+      <w:u w:val="single"/>
+    </w:rPr>
+  </w:style>
+  <w:style w:type="character" w:styleId="MenoPendente">
+    <w:name w:val="Unresolved Mention"/>
+    <w:basedOn w:val="Fontepargpadro"/>
+    <w:uiPriority w:val="99"/>
+    <w:semiHidden/>
+    <w:unhideWhenUsed/>
+    <w:rsid w:val="00041A05"/>
+    <w:rPr>
+      <w:color w:val="605E5C"/>
+      <w:shd w:val="clear" w:color="auto" w:fill="E1DFDD"/>
+    </w:rPr>
+  </w:style>
 </w:styles>
+</file>
+
+<file path=word/ink/ink1.xml><?xml version="1.0" encoding="utf-8"?>
+<inkml:ink xmlns:inkml="http://www.w3.org/2003/InkML">
+  <inkml:definitions>
+    <inkml:context xml:id="ctx0">
+      <inkml:inkSource xml:id="inkSrc0">
+        <inkml:traceFormat>
+          <inkml:channel name="X" type="integer" min="-2.14748E9" max="2.14748E9" units="cm"/>
+          <inkml:channel name="Y" type="integer" min="-2.14748E9" max="2.14748E9" units="cm"/>
+          <inkml:channel name="F" type="integer" max="32767" units="dev"/>
+        </inkml:traceFormat>
+        <inkml:channelProperties>
+          <inkml:channelProperty channel="X" name="resolution" value="1000" units="1/cm"/>
+          <inkml:channelProperty channel="Y" name="resolution" value="1000" units="1/cm"/>
+          <inkml:channelProperty channel="F" name="resolution" value="0" units="1/dev"/>
+        </inkml:channelProperties>
+      </inkml:inkSource>
+      <inkml:timestamp xml:id="ts0" timeString="2021-10-28T16:43:25.736"/>
+    </inkml:context>
+    <inkml:brush xml:id="br0">
+      <inkml:brushProperty name="width" value="0.05" units="cm"/>
+      <inkml:brushProperty name="height" value="0.05" units="cm"/>
+      <inkml:brushProperty name="color" value="#E71224"/>
+    </inkml:brush>
+  </inkml:definitions>
+  <inkml:trace contextRef="#ctx0" brushRef="#br0">1803 193 24575,'-1696'0'0,"1692"0"0,0 0 0,1 0 0,-1 1 0,0-1 0,0 1 0,0 0 0,1 0 0,-1 0 0,0 1 0,1-1 0,-1 1 0,1 0 0,0 0 0,-1 0 0,1 0 0,0 0 0,0 1 0,0 0 0,-2 2 0,1 1 0,1-1 0,-1 1 0,1 0 0,0 0 0,1 0 0,-1 0 0,1 1 0,1-1 0,-1 1 0,0 10 0,-4 51 0,7 118 0,2-66 0,-3 462 0,0-564 0,2 0 0,0 0 0,1 0 0,0 0 0,2-1 0,0 1 0,1-1 0,0 0 0,2-1 0,0 0 0,0 0 0,14 18 0,-15-24 0,1 0 0,0-1 0,1 0 0,0 0 0,0-1 0,1 0 0,0 0 0,1-1 0,-1 0 0,1-1 0,1-1 0,-1 1 0,1-2 0,0 0 0,0 0 0,0-1 0,0 0 0,16 0 0,33 0 0,92-6 0,-134 0 0,-1-2 0,1 0 0,-1 0 0,0-2 0,18-8 0,-12 4 0,0 2 0,25-6 0,1 3 0,5-2 0,1 2 0,0 3 0,74-3 0,1112 12 0,-532 2 0,-703-2 0,-1 0 0,0 0 0,0-1 0,1 0 0,-1 0 0,0-1 0,0 0 0,0 0 0,-1 0 0,8-4 0,-12 5 0,0 0 0,1 0 0,-1 0 0,0 0 0,0 0 0,0 0 0,0 0 0,0-1 0,0 1 0,0 0 0,0-1 0,0 1 0,0 0 0,-1-1 0,1 1 0,-1-1 0,1-3 0,-1 3 0,0-1 0,0 1 0,0-1 0,0 1 0,-1-1 0,1 1 0,-1 0 0,0-1 0,0 1 0,0 0 0,0-1 0,0 1 0,0 0 0,-1 0 0,-1-2 0,-16-23 0,1-1 0,2-1 0,-18-42 0,26 51 0,2 1 0,1-1 0,0-1 0,1 1 0,1 0 0,0-35 0,7-748 0,-4 790 0,0 0 0,-1 0 0,-1 0 0,0 0 0,0 0 0,-2 1 0,1-1 0,-2 1 0,0 0 0,0 0 0,-1 0 0,0 1 0,-10-14 0,-1-3 0,16 25 0,0 0 0,0 0 0,-1 0 0,0 0 0,1 0 0,-1 0 0,0 1 0,0-1 0,-1 0 0,1 1 0,0 0 0,-1 0 0,0 0 0,1 0 0,-1 0 0,0 0 0,0 0 0,0 1 0,0 0 0,0-1 0,-1 1 0,1 1 0,-3-2 0,-35-2 0,0 1 0,0 2 0,-45 6 0,-13-2 0,-573-3 0,651 2 0,0 0 0,0 1 0,0 2 0,-32 10 0,30-8 0,0-1 0,0-1 0,-34 4 0,5-4-1365,29 1-5461</inkml:trace>
+</inkml:ink>
+</file>
+
+<file path=word/ink/ink2.xml><?xml version="1.0" encoding="utf-8"?>
+<inkml:ink xmlns:inkml="http://www.w3.org/2003/InkML">
+  <inkml:definitions>
+    <inkml:context xml:id="ctx0">
+      <inkml:inkSource xml:id="inkSrc0">
+        <inkml:traceFormat>
+          <inkml:channel name="X" type="integer" min="-2.14748E9" max="2.14748E9" units="cm"/>
+          <inkml:channel name="Y" type="integer" min="-2.14748E9" max="2.14748E9" units="cm"/>
+          <inkml:channel name="F" type="integer" max="32767" units="dev"/>
+        </inkml:traceFormat>
+        <inkml:channelProperties>
+          <inkml:channelProperty channel="X" name="resolution" value="1000" units="1/cm"/>
+          <inkml:channelProperty channel="Y" name="resolution" value="1000" units="1/cm"/>
+          <inkml:channelProperty channel="F" name="resolution" value="0" units="1/dev"/>
+        </inkml:channelProperties>
+      </inkml:inkSource>
+      <inkml:timestamp xml:id="ts0" timeString="2021-10-28T16:43:28.880"/>
+    </inkml:context>
+    <inkml:brush xml:id="br0">
+      <inkml:brushProperty name="width" value="0.05" units="cm"/>
+      <inkml:brushProperty name="height" value="0.05" units="cm"/>
+      <inkml:brushProperty name="color" value="#E71224"/>
+    </inkml:brush>
+  </inkml:definitions>
+  <inkml:trace contextRef="#ctx0" brushRef="#br0">0 0 24575,'0'0'-8191</inkml:trace>
+</inkml:ink>
+</file>
+
+<file path=word/ink/ink3.xml><?xml version="1.0" encoding="utf-8"?>
+<inkml:ink xmlns:inkml="http://www.w3.org/2003/InkML">
+  <inkml:definitions>
+    <inkml:context xml:id="ctx0">
+      <inkml:inkSource xml:id="inkSrc0">
+        <inkml:traceFormat>
+          <inkml:channel name="X" type="integer" min="-2.14748E9" max="2.14748E9" units="cm"/>
+          <inkml:channel name="Y" type="integer" min="-2.14748E9" max="2.14748E9" units="cm"/>
+          <inkml:channel name="F" type="integer" max="32767" units="dev"/>
+        </inkml:traceFormat>
+        <inkml:channelProperties>
+          <inkml:channelProperty channel="X" name="resolution" value="1000" units="1/cm"/>
+          <inkml:channelProperty channel="Y" name="resolution" value="1000" units="1/cm"/>
+          <inkml:channelProperty channel="F" name="resolution" value="0" units="1/dev"/>
+        </inkml:channelProperties>
+      </inkml:inkSource>
+      <inkml:timestamp xml:id="ts0" timeString="2021-10-28T16:44:49.929"/>
+    </inkml:context>
+    <inkml:brush xml:id="br0">
+      <inkml:brushProperty name="width" value="0.05" units="cm"/>
+      <inkml:brushProperty name="height" value="0.05" units="cm"/>
+      <inkml:brushProperty name="color" value="#E71224"/>
+    </inkml:brush>
+  </inkml:definitions>
+  <inkml:trace contextRef="#ctx0" brushRef="#br0">503 3 24575,'7846'0'0,"-7334"27"0,19 1 0,-501-29 0,0 2 0,0 2 0,0 0 0,0 2 0,-1 1 0,0 2 0,0 1 0,-1 1 0,0 1 0,32 18 0,62 33 0,31 17 0,-128-65 0,1-1 0,0-1 0,1-2 0,0 0 0,0-2 0,1-1 0,0-1 0,38 2 0,30-2 0,111-7 0,-70-2 0,847 3 0,-978 0 0,-1 0 0,0 0 0,1 0 0,-1 1 0,0 0 0,0 0 0,0 0 0,1 1 0,-1-1 0,0 1 0,-1 0 0,8 5 0,-8-4 0,-1 0 0,0 1 0,0-1 0,0 1 0,0 0 0,0 0 0,-1 0 0,0 0 0,0 0 0,0 0 0,0 1 0,-1-1 0,1 1 0,0 6 0,9 56 0,-3 1 0,-3 0 0,-7 120 0,0-72 0,1 1285 0,-1-1305 0,-4 0 0,-24 126 0,22-189 0,-1-1 0,-1 0 0,-2-1 0,-31 57 0,-82 112 0,65-108 0,14-28 0,-61 69 0,65-85 0,3 1 0,-62 101 0,40-34 0,-118 200 0,159-287 0,0 0 0,-3-1 0,0-1 0,-1-2 0,-44 37 0,-137 102 0,199-160 0,1 0 0,-1-1 0,-1 1 0,1-2 0,0 1 0,-1-1 0,1 0 0,-14 3 0,-62 4 0,43-6 0,-147 18 0,-259 22 0,-198-39 0,337-7 0,-8330 3 0,8630 0 0,-1 0 0,1 0 0,-1-1 0,1 0 0,0 0 0,0-1 0,0 0 0,-1 0 0,2 0 0,-1-1 0,0 0 0,0 0 0,1 0 0,0-1 0,-7-5 0,6 2 0,0 1 0,0-1 0,0 0 0,1-1 0,0 1 0,1-1 0,0 0 0,0 0 0,-4-16 0,-1-10 0,2-1 0,2 0 0,1 0 0,1-51 0,3 83 0,1-992 0,52 186 0,1-81 0,-57-219 0,4 1088 0,1 0 0,1 0 0,0 0 0,2 0 0,0 1 0,2-1 0,0 1 0,13-24 0,12-16 0,48-68 0,-78 125 0,2-2 7,0-1 0,1 1 0,0 0 0,0 0 0,0 0 1,0 1-1,1 0 0,0 0 0,0 0 0,0 1 0,0 0 0,0 0 0,1 0 0,0 1 0,-1 0 0,9-1 0,8-1-378,0 1-1,0 2 1,34 1 0,-34 1-6455</inkml:trace>
+</inkml:ink>
+</file>
+
+<file path=word/ink/ink4.xml><?xml version="1.0" encoding="utf-8"?>
+<inkml:ink xmlns:inkml="http://www.w3.org/2003/InkML">
+  <inkml:definitions>
+    <inkml:context xml:id="ctx0">
+      <inkml:inkSource xml:id="inkSrc0">
+        <inkml:traceFormat>
+          <inkml:channel name="X" type="integer" min="-2.14748E9" max="2.14748E9" units="cm"/>
+          <inkml:channel name="Y" type="integer" min="-2.14748E9" max="2.14748E9" units="cm"/>
+          <inkml:channel name="F" type="integer" max="32767" units="dev"/>
+        </inkml:traceFormat>
+        <inkml:channelProperties>
+          <inkml:channelProperty channel="X" name="resolution" value="1000" units="1/cm"/>
+          <inkml:channelProperty channel="Y" name="resolution" value="1000" units="1/cm"/>
+          <inkml:channelProperty channel="F" name="resolution" value="0" units="1/dev"/>
+        </inkml:channelProperties>
+      </inkml:inkSource>
+      <inkml:timestamp xml:id="ts0" timeString="2021-10-28T16:44:43.544"/>
+    </inkml:context>
+    <inkml:brush xml:id="br0">
+      <inkml:brushProperty name="width" value="0.05" units="cm"/>
+      <inkml:brushProperty name="height" value="0.05" units="cm"/>
+      <inkml:brushProperty name="color" value="#E71224"/>
+    </inkml:brush>
+  </inkml:definitions>
+  <inkml:trace contextRef="#ctx0" brushRef="#br0">2361 60 24575,'-57'1'0,"1"-3"0,-1-3 0,1-2 0,-63-16 0,69 14 0,1 2 0,-1 2 0,0 3 0,-84 5 0,17 0 0,-1369-3 0,1482 0 0,1 0 0,-1 0 0,1 0 0,0 0 0,-1 1 0,1-1 0,0 1 0,-1 0 0,1 0 0,0 0 0,0 0 0,0 1 0,0-1 0,0 1 0,0 0 0,0 0 0,-3 3 0,4-2 0,0 0 0,0 1 0,0-1 0,0 1 0,0 0 0,1-1 0,0 1 0,0 0 0,0 0 0,0 0 0,0 0 0,1 0 0,0 0 0,0 6 0,2 322 0,1-110 0,-3 335 0,0-550 0,1 1 0,0-1 0,0 1 0,0-1 0,1 1 0,0-1 0,1 0 0,-1 0 0,2 0 0,-1 0 0,1 0 0,0-1 0,0 0 0,0 0 0,1 0 0,0 0 0,0-1 0,1 1 0,0-1 0,0-1 0,11 8 0,11 4 0,0-1 0,2-1 0,59 18 0,0 1 0,-45-15 0,1-3 0,0-1 0,1-3 0,1-1 0,84 5 0,243-11 0,-209-8 0,2111 4 0,-2269 0 0,0 0 0,0 0 0,0-1 0,1 0 0,-1 0 0,0 0 0,0-1 0,0 0 0,-1-1 0,1 0 0,8-4 0,-12 4 0,1 0 0,-1 0 0,0 0 0,0 0 0,0 0 0,-1 0 0,1-1 0,-1 1 0,0-1 0,0 0 0,0 0 0,0 0 0,-1 0 0,0 0 0,1 0 0,-1 0 0,-1 0 0,1-1 0,-1 1 0,1-6 0,-2-286 0,-3 112 0,7 46 0,-7-148 0,-4 242 0,-1 1 0,-3 0 0,-1 1 0,-32-67 0,31 75 0,10 23 0,-1-1 0,-1 1 0,0 1 0,0-1 0,-1 1 0,0 0 0,-1 1 0,0 0 0,-17-14 0,18 17 0,-1 1 0,0 0 0,0 0 0,-1 1 0,0 0 0,1 1 0,-1 0 0,-1 0 0,1 1 0,0 0 0,0 0 0,-1 1 0,-10 0 0,-404 2 0,173 1 0,-533-2-1365,762 0-5461</inkml:trace>
+</inkml:ink>
 </file>
 
 <file path=word/theme/theme1.xml><?xml version="1.0" encoding="utf-8"?>

</xml_diff>

<commit_message>
Adiciona na branch staging
</commit_message>
<xml_diff>
--- a/CURSO GIT E GITHUB 2021.docx
+++ b/CURSO GIT E GITHUB 2021.docx
@@ -1533,6 +1533,27 @@
     <w:p>
       <w:r>
         <w:t>E VEREMOS OS ARQUIVOS DO COMMIT QUE ACABAMOS DE SUBIR</w:t>
+      </w:r>
+    </w:p>
+    <w:p/>
+    <w:p>
+      <w:pPr>
+        <w:jc w:val="center"/>
+        <w:rPr>
+          <w:b/>
+          <w:bCs/>
+          <w:sz w:val="56"/>
+          <w:szCs w:val="56"/>
+        </w:rPr>
+      </w:pPr>
+      <w:r>
+        <w:rPr>
+          <w:b/>
+          <w:bCs/>
+          <w:sz w:val="56"/>
+          <w:szCs w:val="56"/>
+        </w:rPr>
+        <w:t>CONTINUA FORA DAQUI NO DISCO D</w:t>
       </w:r>
     </w:p>
     <w:p/>

</xml_diff>